<commit_message>
Integrated doxologies to Lazarus Saturday
</commit_message>
<xml_diff>
--- a/Doxologies/20 Theophany.docx
+++ b/Doxologies/20 Theophany.docx
@@ -68,15 +68,16 @@
           </w:tcPr>
           <w:p>
             <w:pPr>
-              <w:pStyle w:val="CopticHangingVerse"/>
-            </w:pPr>
+              <w:pStyle w:val="CopticVersemulti-line"/>
+            </w:pPr>
+            <w:bookmarkStart w:id="0" w:name="_GoBack" w:colFirst="2" w:colLast="2"/>
             <w:r>
               <w:t>Ⲧⲟⲧⲉ ⲣⲱⲛ ⲁϥⲙⲟϩ ⲛ̀ⲣⲁϣⲓ:</w:t>
             </w:r>
           </w:p>
           <w:p>
             <w:pPr>
-              <w:pStyle w:val="CopticHangingVerse"/>
+              <w:pStyle w:val="CopticVersemulti-line"/>
             </w:pPr>
             <w:r>
               <w:t>ⲟⲩⲟϩ ⲛⲉⲛⲗⲁⲥ ϧⲉⲛ ⲟⲩⲑⲉⲗⲏⲗ:</w:t>
@@ -84,7 +85,7 @@
           </w:p>
           <w:p>
             <w:pPr>
-              <w:pStyle w:val="CopticHangingVerse"/>
+              <w:pStyle w:val="CopticVersemulti-line"/>
             </w:pPr>
             <w:r>
               <w:t>ϫⲉ Ⲡⲉⲛⲟ̄ⲥ̄ Ⲓⲏ̄ⲥ̄ Ⲡⲭ̄ⲥ̄:</w:t>
@@ -143,7 +144,7 @@
           </w:tcPr>
           <w:p>
             <w:pPr>
-              <w:pStyle w:val="EngHangEnd"/>
+              <w:pStyle w:val="EngHang"/>
             </w:pPr>
             <w:r>
               <w:t>Our mouth is filled with joy,</w:t>
@@ -151,7 +152,7 @@
           </w:p>
           <w:p>
             <w:pPr>
-              <w:pStyle w:val="EngHangEnd"/>
+              <w:pStyle w:val="EngHang"/>
             </w:pPr>
             <w:r>
               <w:t>And our tongue with rejoicing,</w:t>
@@ -159,7 +160,7 @@
           </w:p>
           <w:p>
             <w:pPr>
-              <w:pStyle w:val="EngHangEnd"/>
+              <w:pStyle w:val="EngHang"/>
             </w:pPr>
             <w:r>
               <w:t>For our Lord Jesus Christ</w:t>
@@ -238,33 +239,33 @@
           </w:tcPr>
           <w:p>
             <w:pPr>
+              <w:pStyle w:val="CopticVersemulti-line"/>
+            </w:pPr>
+            <w:r>
+              <w:t>Ⲁⲗⲏⲑⲱⲥ ⲧ̀ⲫⲉ ⲛⲉⲙ ⲡ̀ⲕⲁϩⲓ:</w:t>
+            </w:r>
+          </w:p>
+          <w:p>
+            <w:pPr>
+              <w:pStyle w:val="CopticVersemulti-line"/>
+            </w:pPr>
+            <w:r>
+              <w:t>ⲙⲉϩ ⲉ̀ⲃⲟⲗϧ́ⲛ ⲡⲉⲕⲧⲁⲓⲟ̀:</w:t>
+            </w:r>
+          </w:p>
+          <w:p>
+            <w:pPr>
+              <w:pStyle w:val="CopticVersemulti-line"/>
+            </w:pPr>
+            <w:r>
+              <w:t>ⲱ̀ Ⲡⲟ̄ⲥ̄ ⲫⲁ ϯϫⲓϫ ⲉⲧⲁ̀ⲙⲁϩⲓ:</w:t>
+            </w:r>
+          </w:p>
+          <w:p>
+            <w:pPr>
               <w:pStyle w:val="CopticHangingVerse"/>
             </w:pPr>
             <w:r>
-              <w:t>Ⲁⲗⲏⲑⲱⲥ ⲧ̀ⲫⲉ ⲛⲉⲙ ⲡ̀ⲕⲁϩⲓ:</w:t>
-            </w:r>
-          </w:p>
-          <w:p>
-            <w:pPr>
-              <w:pStyle w:val="CopticHangingVerse"/>
-            </w:pPr>
-            <w:r>
-              <w:t>ⲙⲉϩ ⲉ̀ⲃⲟⲗϧ́ⲛ ⲡⲉⲕⲧⲁⲓⲟ̀:</w:t>
-            </w:r>
-          </w:p>
-          <w:p>
-            <w:pPr>
-              <w:pStyle w:val="CopticHangingVerse"/>
-            </w:pPr>
-            <w:r>
-              <w:t>ⲱ̀ Ⲡⲟ̄ⲥ̄ ⲫⲁ ϯϫⲓϫ ⲉⲧⲁ̀ⲙⲁϩⲓ:</w:t>
-            </w:r>
-          </w:p>
-          <w:p>
-            <w:pPr>
-              <w:pStyle w:val="CopticHangingVerse"/>
-            </w:pPr>
-            <w:r>
               <w:t>ⲛⲉⲙ ⲛⲓϣⲱⲃϣ ⲛ̀ⲣⲉϥⲧⲟⲩϫⲟ.</w:t>
             </w:r>
           </w:p>
@@ -300,43 +301,31 @@
           </w:tcPr>
           <w:p>
             <w:pPr>
+              <w:pStyle w:val="EngHang"/>
+            </w:pPr>
+            <w:r>
+              <w:t>Truly heaven and earth</w:t>
+            </w:r>
+          </w:p>
+          <w:p>
+            <w:pPr>
+              <w:pStyle w:val="EngHang"/>
+            </w:pPr>
+            <w:r>
+              <w:t>Are filled with Your honour,</w:t>
+            </w:r>
+          </w:p>
+          <w:p>
+            <w:pPr>
+              <w:pStyle w:val="EngHang"/>
+            </w:pPr>
+            <w:r>
+              <w:t>O our Lord, who has a mighty hand</w:t>
+            </w:r>
+          </w:p>
+          <w:p>
+            <w:pPr>
               <w:pStyle w:val="EngHangEnd"/>
-              <w:ind w:left="0" w:firstLine="0"/>
-            </w:pPr>
-            <w:r>
-              <w:t>Truly heaven and earth</w:t>
-            </w:r>
-          </w:p>
-          <w:p>
-            <w:pPr>
-              <w:pStyle w:val="EngHangEnd"/>
-              <w:ind w:left="0" w:firstLine="0"/>
-            </w:pPr>
-            <w:r>
-              <w:t xml:space="preserve">Are filled with Your </w:t>
-            </w:r>
-            <w:proofErr w:type="spellStart"/>
-            <w:r>
-              <w:t>honour</w:t>
-            </w:r>
-            <w:proofErr w:type="spellEnd"/>
-            <w:r>
-              <w:t>,</w:t>
-            </w:r>
-          </w:p>
-          <w:p>
-            <w:pPr>
-              <w:pStyle w:val="EngHangEnd"/>
-              <w:ind w:left="0" w:firstLine="0"/>
-            </w:pPr>
-            <w:r>
-              <w:t>O our Lord, who has a mighty hand</w:t>
-            </w:r>
-          </w:p>
-          <w:p>
-            <w:pPr>
-              <w:pStyle w:val="EngHangEnd"/>
-              <w:ind w:left="0" w:firstLine="0"/>
             </w:pPr>
             <w:r>
               <w:t>And the arm of salvation.</w:t>
@@ -361,33 +350,33 @@
           </w:tcPr>
           <w:p>
             <w:pPr>
+              <w:pStyle w:val="CopticVersemulti-line"/>
+            </w:pPr>
+            <w:r>
+              <w:t>Ϫⲉ Ⲡⲟ̄ⲥ̄ ⲁϥⲓ̀ ⲟⲩⲟϩ ⲁϥϭⲓⲱⲙⲥ:</w:t>
+            </w:r>
+          </w:p>
+          <w:p>
+            <w:pPr>
+              <w:pStyle w:val="CopticVersemulti-line"/>
+            </w:pPr>
+            <w:r>
+              <w:t>ⲉⲑⲃⲉ ⲛⲉⲛⲛⲟⲃⲓ ⲁⲛⲟⲛ ϩⲱⲛ:</w:t>
+            </w:r>
+          </w:p>
+          <w:p>
+            <w:pPr>
+              <w:pStyle w:val="CopticVersemulti-line"/>
+            </w:pPr>
+            <w:r>
+              <w:t>ⲁϥⲧⲟⲩϫⲟⲛ ⲁϥⲥⲱϯ ⲙ̀ⲙⲟⲛ:</w:t>
+            </w:r>
+          </w:p>
+          <w:p>
+            <w:pPr>
               <w:pStyle w:val="CopticHangingVerse"/>
             </w:pPr>
             <w:r>
-              <w:t>Ϫⲉ Ⲡⲟ̄ⲥ̄ ⲁϥⲓ̀ ⲟⲩⲟϩ ⲁϥϭⲓⲱⲙⲥ:</w:t>
-            </w:r>
-          </w:p>
-          <w:p>
-            <w:pPr>
-              <w:pStyle w:val="CopticHangingVerse"/>
-            </w:pPr>
-            <w:r>
-              <w:t>ⲉⲑⲃⲉ ⲛⲉⲛⲛⲟⲃⲓ ⲁⲛⲟⲛ ϩⲱⲛ:</w:t>
-            </w:r>
-          </w:p>
-          <w:p>
-            <w:pPr>
-              <w:pStyle w:val="CopticHangingVerse"/>
-            </w:pPr>
-            <w:r>
-              <w:t>ⲁϥⲧⲟⲩϫⲟⲛ ⲁϥⲥⲱϯ ⲙ̀ⲙⲟⲛ:</w:t>
-            </w:r>
-          </w:p>
-          <w:p>
-            <w:pPr>
-              <w:pStyle w:val="CopticHangingVerse"/>
-            </w:pPr>
-            <w:r>
               <w:t>ϧⲉⲛ ⲟⲩⲛⲓϣϯ ⲙ̀ⲙⲉⲧϣⲉⲛϩⲏⲧ.</w:t>
             </w:r>
           </w:p>
@@ -423,7 +412,7 @@
           </w:tcPr>
           <w:p>
             <w:pPr>
-              <w:pStyle w:val="EngHangEnd"/>
+              <w:pStyle w:val="EngHang"/>
             </w:pPr>
             <w:r>
               <w:t>The Lord has come</w:t>
@@ -431,7 +420,7 @@
           </w:p>
           <w:p>
             <w:pPr>
-              <w:pStyle w:val="EngHangEnd"/>
+              <w:pStyle w:val="EngHang"/>
             </w:pPr>
             <w:r>
               <w:t xml:space="preserve">And was </w:t>
@@ -447,7 +436,7 @@
           </w:p>
           <w:p>
             <w:pPr>
-              <w:pStyle w:val="EngHangEnd"/>
+              <w:pStyle w:val="EngHang"/>
             </w:pPr>
             <w:r>
               <w:t>He saved us,</w:t>
@@ -480,34 +469,33 @@
           </w:tcPr>
           <w:p>
             <w:pPr>
+              <w:pStyle w:val="CopticVersemulti-line"/>
+            </w:pPr>
+            <w:r>
+              <w:t>Ⲇⲁⲩⲓⲇ ⲁ̀ⲙⲟⲩ ⲧⲉⲛⲙⲏϯ ⲙ̀ⲫⲟⲟⲩ:</w:t>
+            </w:r>
+          </w:p>
+          <w:p>
+            <w:pPr>
+              <w:pStyle w:val="CopticVersemulti-line"/>
+            </w:pPr>
+            <w:r>
+              <w:t>ⲉⲑⲣⲉⲕϫⲱ ⲙ̀ⲡ̀ⲧⲁⲓⲟ̀ ⲙ̀ⲡⲁⲓϣⲁⲓ:</w:t>
+            </w:r>
+          </w:p>
+          <w:p>
+            <w:pPr>
+              <w:pStyle w:val="CopticVersemulti-line"/>
+            </w:pPr>
+            <w:r>
+              <w:t>ϫⲉ ⲛ̀ϧ̀ⲣⲱⲟⲩ ⲙ̀Ⲡⲟ̄ⲥ̄ ϩⲓϫⲉⲛ ⲛⲓⲙⲱⲟⲩ:</w:t>
+            </w:r>
+          </w:p>
+          <w:p>
+            <w:pPr>
               <w:pStyle w:val="CopticHangingVerse"/>
             </w:pPr>
             <w:r>
-              <w:t>Ⲇⲁⲩⲓⲇ ⲁ̀ⲙⲟⲩ ⲧⲉⲛⲙⲏϯ ⲙ̀ⲫⲟⲟⲩ:</w:t>
-            </w:r>
-          </w:p>
-          <w:p>
-            <w:pPr>
-              <w:pStyle w:val="CopticHangingVerse"/>
-            </w:pPr>
-            <w:r>
-              <w:lastRenderedPageBreak/>
-              <w:t>ⲉⲑⲣⲉⲕϫⲱ ⲙ̀ⲡ̀ⲧⲁⲓⲟ̀ ⲙ̀ⲡⲁⲓϣⲁⲓ:</w:t>
-            </w:r>
-          </w:p>
-          <w:p>
-            <w:pPr>
-              <w:pStyle w:val="CopticHangingVerse"/>
-            </w:pPr>
-            <w:r>
-              <w:t>ϫⲉ ⲛ̀ϧ̀ⲣⲱⲟⲩ ⲙ̀Ⲡⲟ̄ⲥ̄ ϩⲓϫⲉⲛ ⲛⲓⲙⲱⲟⲩ:</w:t>
-            </w:r>
-          </w:p>
-          <w:p>
-            <w:pPr>
-              <w:pStyle w:val="CopticHangingVerse"/>
-            </w:pPr>
-            <w:r>
               <w:t>Ⲫϯ ⲛ̀ⲧⲉ ⲡ̀ⲱ̀ⲟⲩ ⲁϥⲉⲣϧⲁⲣⲁⲃⲁⲓ.</w:t>
             </w:r>
           </w:p>
@@ -518,17 +506,12 @@
           </w:tcPr>
           <w:p>
             <w:r>
-              <w:lastRenderedPageBreak/>
               <w:t>O David, come into our midst today,</w:t>
             </w:r>
           </w:p>
           <w:p>
             <w:r>
-              <w:t xml:space="preserve">So you may speak of the honor </w:t>
-            </w:r>
-            <w:r>
-              <w:lastRenderedPageBreak/>
-              <w:t>of this feast,</w:t>
+              <w:t>So you may speak of the honor of this feast,</w:t>
             </w:r>
           </w:p>
           <w:p>
@@ -548,36 +531,23 @@
           </w:tcPr>
           <w:p>
             <w:pPr>
-              <w:pStyle w:val="EngHangEnd"/>
-            </w:pPr>
-            <w:r>
-              <w:lastRenderedPageBreak/>
-              <w:t xml:space="preserve">O David, come into our midst </w:t>
-            </w:r>
-            <w:r>
-              <w:lastRenderedPageBreak/>
-              <w:t>today,</w:t>
-            </w:r>
-          </w:p>
-          <w:p>
-            <w:pPr>
-              <w:pStyle w:val="EngHangEnd"/>
-            </w:pPr>
-            <w:r>
-              <w:t xml:space="preserve">So that you may proclaim the </w:t>
-            </w:r>
-            <w:proofErr w:type="spellStart"/>
-            <w:r>
-              <w:t>honour</w:t>
-            </w:r>
-            <w:proofErr w:type="spellEnd"/>
-            <w:r>
-              <w:t xml:space="preserve"> of this feast,</w:t>
-            </w:r>
-          </w:p>
-          <w:p>
-            <w:pPr>
-              <w:pStyle w:val="EngHangEnd"/>
+              <w:pStyle w:val="EngHang"/>
+            </w:pPr>
+            <w:r>
+              <w:t>O David, come into our midst today,</w:t>
+            </w:r>
+          </w:p>
+          <w:p>
+            <w:pPr>
+              <w:pStyle w:val="EngHang"/>
+            </w:pPr>
+            <w:r>
+              <w:t>So that you may proclaim the honour of this feast,</w:t>
+            </w:r>
+          </w:p>
+          <w:p>
+            <w:pPr>
+              <w:pStyle w:val="EngHang"/>
             </w:pPr>
             <w:r>
               <w:t>Saying, “The voice of the Lord, the God of glory</w:t>
@@ -610,34 +580,34 @@
           </w:tcPr>
           <w:p>
             <w:pPr>
+              <w:pStyle w:val="CopticVersemulti-line"/>
+            </w:pPr>
+            <w:r>
+              <w:t xml:space="preserve">Ⲏⲥⲁⲏ̀ⲁⲥ ⲁϥⲙⲟⲩϯ ⲉ̀ⲣⲟϥ: </w:t>
+            </w:r>
+          </w:p>
+          <w:p>
+            <w:pPr>
+              <w:pStyle w:val="CopticVersemulti-line"/>
+            </w:pPr>
+            <w:r>
+              <w:t>Ϫⲉ ⲡ̀ϧ̀ⲣⲱⲟⲩ ⲙ̀ⲣⲉⲧⲱϣ ⲉ̀ⲃⲟⲗ:</w:t>
+            </w:r>
+          </w:p>
+          <w:p>
+            <w:pPr>
+              <w:pStyle w:val="CopticVersemulti-line"/>
+            </w:pPr>
+            <w:r>
+              <w:t>Ϩⲓ ⲛⲓϣⲁϥⲉⲩ ϧⲉⲛ ⲟⲩⲟⲩⲛⲟϥ:</w:t>
+            </w:r>
+          </w:p>
+          <w:p>
+            <w:pPr>
               <w:pStyle w:val="CopticHangingVerse"/>
             </w:pPr>
             <w:r>
               <w:lastRenderedPageBreak/>
-              <w:t xml:space="preserve">Ⲏⲥⲁⲏ̀ⲁⲥ ⲁϥⲙⲟⲩϯ ⲉ̀ⲣⲟϥ: </w:t>
-            </w:r>
-          </w:p>
-          <w:p>
-            <w:pPr>
-              <w:pStyle w:val="CopticHangingVerse"/>
-            </w:pPr>
-            <w:r>
-              <w:t>Ϫⲉ ⲡ̀ϧ̀ⲣⲱⲟⲩ ⲙ̀ⲣⲉⲧⲱϣ ⲉ̀ⲃⲟⲗ:</w:t>
-            </w:r>
-          </w:p>
-          <w:p>
-            <w:pPr>
-              <w:pStyle w:val="CopticHangingVerse"/>
-            </w:pPr>
-            <w:r>
-              <w:t>Ϩⲓ ⲛⲓϣⲁϥⲉⲩ ϧⲉⲛ ⲟⲩⲟⲩⲛⲟϥ:</w:t>
-            </w:r>
-          </w:p>
-          <w:p>
-            <w:pPr>
-              <w:pStyle w:val="CopticHangingVerse"/>
-            </w:pPr>
-            <w:r>
               <w:t>ⲉ̀ⲡⲓⲃⲓⲟⲥ ⲉⲧϫⲏⲕ ⲉ̀ⲃⲟⲗ.</w:t>
             </w:r>
           </w:p>
@@ -653,6 +623,7 @@
               </w:tabs>
             </w:pPr>
             <w:r>
+              <w:lastRenderedPageBreak/>
               <w:t>Isaiah has said,</w:t>
             </w:r>
           </w:p>
@@ -693,44 +664,45 @@
           </w:tcPr>
           <w:p>
             <w:pPr>
+              <w:pStyle w:val="EngHang"/>
+            </w:pPr>
+            <w:r>
+              <w:t>Isaiah has said,</w:t>
+            </w:r>
+          </w:p>
+          <w:p>
+            <w:pPr>
+              <w:pStyle w:val="EngHang"/>
+            </w:pPr>
+            <w:r>
+              <w:t>“The voice of one crying out</w:t>
+            </w:r>
+          </w:p>
+          <w:p>
+            <w:pPr>
+              <w:pStyle w:val="EngHang"/>
+            </w:pPr>
+            <w:r>
+              <w:t>With joy in the wilderness,</w:t>
+            </w:r>
+          </w:p>
+          <w:p>
+            <w:pPr>
               <w:pStyle w:val="EngHangEnd"/>
-              <w:ind w:left="0" w:firstLine="0"/>
-            </w:pPr>
-            <w:r>
-              <w:t>Isaiah has said,</w:t>
-            </w:r>
-          </w:p>
-          <w:p>
-            <w:pPr>
-              <w:pStyle w:val="EngHangEnd"/>
-              <w:ind w:left="0" w:firstLine="0"/>
-            </w:pPr>
-            <w:r>
-              <w:t>“The voice of one crying out</w:t>
-            </w:r>
-          </w:p>
-          <w:p>
-            <w:pPr>
-              <w:pStyle w:val="EngHangEnd"/>
-              <w:ind w:left="0" w:firstLine="0"/>
-            </w:pPr>
-            <w:r>
-              <w:t>With joy in the wilderness,</w:t>
-            </w:r>
-          </w:p>
-          <w:p>
-            <w:pPr>
-              <w:pStyle w:val="EngHangEnd"/>
-              <w:ind w:left="0" w:firstLine="0"/>
-            </w:pPr>
-            <w:r>
+            </w:pPr>
+            <w:r>
+              <w:lastRenderedPageBreak/>
               <w:t>‘Make straight His paths.’”</w:t>
             </w:r>
           </w:p>
-          <w:p/>
-          <w:p>
-            <w:pPr>
-              <w:jc w:val="right"/>
+          <w:p>
+            <w:pPr>
+              <w:pStyle w:val="EngHang"/>
+            </w:pPr>
+          </w:p>
+          <w:p>
+            <w:pPr>
+              <w:pStyle w:val="EngHang"/>
             </w:pPr>
           </w:p>
         </w:tc>
@@ -752,33 +724,34 @@
           </w:tcPr>
           <w:p>
             <w:pPr>
+              <w:pStyle w:val="CopticVersemulti-line"/>
+            </w:pPr>
+            <w:r>
+              <w:lastRenderedPageBreak/>
+              <w:t>Ⲫⲓⲟⲙ ⲁϥⲛⲁⲩ ⲟⲩⲟϩ ⲁϥⲫⲱⲧ:</w:t>
+            </w:r>
+          </w:p>
+          <w:p>
+            <w:pPr>
+              <w:pStyle w:val="CopticVersemulti-line"/>
+            </w:pPr>
+            <w:r>
+              <w:t>ⲁ̀ⲠⲓⲒⲟⲣⲇⲁⲛⲏⲥ ⲕⲟⲧϥ ⲉ̀ⲫⲁϩⲟⲩ:</w:t>
+            </w:r>
+          </w:p>
+          <w:p>
+            <w:pPr>
+              <w:pStyle w:val="CopticVersemulti-line"/>
+            </w:pPr>
+            <w:r>
+              <w:t>ⲟⲩⲡⲉⲧϣⲟⲡ ⲫ̀ⲓⲟⲙ ϫⲉ ⲁⲕⲫⲱⲧ:</w:t>
+            </w:r>
+          </w:p>
+          <w:p>
+            <w:pPr>
               <w:pStyle w:val="CopticHangingVerse"/>
             </w:pPr>
             <w:r>
-              <w:t>Ⲫⲓⲟⲙ ⲁϥⲛⲁⲩ ⲟⲩⲟϩ ⲁϥⲫⲱⲧ:</w:t>
-            </w:r>
-          </w:p>
-          <w:p>
-            <w:pPr>
-              <w:pStyle w:val="CopticHangingVerse"/>
-            </w:pPr>
-            <w:r>
-              <w:t>ⲁ̀ⲠⲓⲒⲟⲣⲇⲁⲛⲏⲥ ⲕⲟⲧϥ ⲉ̀ⲫⲁϩⲟⲩ:</w:t>
-            </w:r>
-          </w:p>
-          <w:p>
-            <w:pPr>
-              <w:pStyle w:val="CopticHangingVerse"/>
-            </w:pPr>
-            <w:r>
-              <w:t>ⲟⲩⲡⲉⲧϣⲟⲡ ⲫ̀ⲓⲟⲙ ϫⲉ ⲁⲕⲫⲱⲧ:</w:t>
-            </w:r>
-          </w:p>
-          <w:p>
-            <w:pPr>
-              <w:pStyle w:val="CopticHangingVerse"/>
-            </w:pPr>
-            <w:r>
               <w:t>ⲙⲁⲧⲁϫⲣⲟⲕ ϩⲓⲛⲁ ⲛ̀ⲧⲉⲕϭⲓⲥ̀ⲙⲟⲩ.</w:t>
             </w:r>
           </w:p>
@@ -804,13 +777,7 @@
           </w:p>
           <w:p>
             <w:r>
-              <w:t xml:space="preserve">Stand firm that you may be </w:t>
-            </w:r>
-            <w:r>
-              <w:t>blessed</w:t>
-            </w:r>
-            <w:r>
-              <w:t>.</w:t>
+              <w:t>Stand firm that you may be blessed.</w:t>
             </w:r>
           </w:p>
         </w:tc>
@@ -820,7 +787,7 @@
           </w:tcPr>
           <w:p>
             <w:pPr>
-              <w:pStyle w:val="EngHangEnd"/>
+              <w:pStyle w:val="EngHang"/>
             </w:pPr>
             <w:r>
               <w:t>The sea beheld and fled,</w:t>
@@ -828,7 +795,7 @@
           </w:p>
           <w:p>
             <w:pPr>
-              <w:pStyle w:val="EngHangEnd"/>
+              <w:pStyle w:val="EngHang"/>
             </w:pPr>
             <w:r>
               <w:t>And the Jordan turned away.</w:t>
@@ -836,7 +803,7 @@
           </w:p>
           <w:p>
             <w:pPr>
-              <w:pStyle w:val="EngHangEnd"/>
+              <w:pStyle w:val="EngHang"/>
             </w:pPr>
             <w:r>
               <w:t>O sea, why did you flee?</w:t>
@@ -869,34 +836,33 @@
           </w:tcPr>
           <w:p>
             <w:pPr>
+              <w:pStyle w:val="CopticVersemulti-line"/>
+            </w:pPr>
+            <w:r>
+              <w:t>Ⲏⲡⲡⲉ ⲁⲩⲛⲁⲩ ⲛ̀ϫⲉ ⲛⲓⲙⲱⲟⲩ:</w:t>
+            </w:r>
+          </w:p>
+          <w:p>
+            <w:pPr>
+              <w:pStyle w:val="CopticVersemulti-line"/>
+            </w:pPr>
+            <w:r>
+              <w:t>ⲉ̀ⲡⲓⲇⲏⲙⲓⲟⲩⲣⲅⲟⲥ ⲛ̀ⲣⲉϥⲥⲙⲛⲧ:</w:t>
+            </w:r>
+          </w:p>
+          <w:p>
+            <w:pPr>
+              <w:pStyle w:val="CopticVersemulti-line"/>
+            </w:pPr>
+            <w:r>
+              <w:t>ⲁⲩⲉⲣϩⲟϯ ⲟⲩⲟϩ ⲁϥⲧⲁϩⲱⲟⲩ:</w:t>
+            </w:r>
+          </w:p>
+          <w:p>
+            <w:pPr>
               <w:pStyle w:val="CopticHangingVerse"/>
             </w:pPr>
             <w:r>
-              <w:t>Ⲏⲡⲡⲉ ⲁⲩⲛⲁⲩ ⲛ̀ϫⲉ ⲛⲓⲙⲱⲟⲩ:</w:t>
-            </w:r>
-          </w:p>
-          <w:p>
-            <w:pPr>
-              <w:pStyle w:val="CopticHangingVerse"/>
-            </w:pPr>
-            <w:r>
-              <w:lastRenderedPageBreak/>
-              <w:t>ⲉ̀ⲡⲓⲇⲏⲙⲓⲟⲩⲣⲅⲟⲥ ⲛ̀ⲣⲉϥⲥⲙⲛⲧ:</w:t>
-            </w:r>
-          </w:p>
-          <w:p>
-            <w:pPr>
-              <w:pStyle w:val="CopticHangingVerse"/>
-            </w:pPr>
-            <w:r>
-              <w:t>ⲁⲩⲉⲣϩⲟϯ ⲟⲩⲟϩ ⲁϥⲧⲁϩⲱⲟⲩ:</w:t>
-            </w:r>
-          </w:p>
-          <w:p>
-            <w:pPr>
-              <w:pStyle w:val="CopticHangingVerse"/>
-            </w:pPr>
-            <w:r>
               <w:t>ⲛ̀ϫⲉ ⲟⲩϣ̀ⲑⲟⲣⲑⲉⲣ ⲛⲉⲙ ⲟⲩⲧⲱⲙⲧ.</w:t>
             </w:r>
           </w:p>
@@ -907,7 +873,6 @@
           </w:tcPr>
           <w:p>
             <w:r>
-              <w:lastRenderedPageBreak/>
               <w:t>Behold, the waters have seen:</w:t>
             </w:r>
           </w:p>
@@ -918,7 +883,6 @@
           </w:p>
           <w:p>
             <w:r>
-              <w:lastRenderedPageBreak/>
               <w:t>And they feared:</w:t>
             </w:r>
           </w:p>
@@ -934,36 +898,26 @@
           </w:tcPr>
           <w:p>
             <w:pPr>
-              <w:pStyle w:val="EngHangEnd"/>
-            </w:pPr>
-            <w:r>
-              <w:lastRenderedPageBreak/>
+              <w:pStyle w:val="EngHang"/>
+            </w:pPr>
+            <w:r>
               <w:t>Behold, the waters have seen</w:t>
             </w:r>
           </w:p>
           <w:p>
             <w:pPr>
-              <w:pStyle w:val="EngHangEnd"/>
-            </w:pPr>
-            <w:r>
-              <w:lastRenderedPageBreak/>
+              <w:pStyle w:val="EngHang"/>
+            </w:pPr>
+            <w:r>
               <w:t>The maker and Creator,</w:t>
             </w:r>
           </w:p>
           <w:p>
             <w:pPr>
-              <w:pStyle w:val="EngHangEnd"/>
-            </w:pPr>
-            <w:r>
-              <w:t xml:space="preserve">And they </w:t>
-            </w:r>
-            <w:proofErr w:type="spellStart"/>
-            <w:r>
-              <w:t>feard</w:t>
-            </w:r>
-            <w:proofErr w:type="spellEnd"/>
-            <w:r>
-              <w:t>;</w:t>
+              <w:pStyle w:val="EngHang"/>
+            </w:pPr>
+            <w:r>
+              <w:t>And they feared;</w:t>
             </w:r>
           </w:p>
           <w:p>
@@ -993,34 +947,33 @@
           </w:tcPr>
           <w:p>
             <w:pPr>
+              <w:pStyle w:val="CopticVersemulti-line"/>
+            </w:pPr>
+            <w:r>
+              <w:t>Ⲣⲁϣⲓ ⲛⲓⲧⲱⲟⲩ ⲛⲉⲙ ⲛⲓⲕⲁⲗⲁⲙⲫⲱⲟⲩ:</w:t>
+            </w:r>
+          </w:p>
+          <w:p>
+            <w:pPr>
+              <w:pStyle w:val="CopticVersemulti-line"/>
+            </w:pPr>
+            <w:r>
+              <w:t>ⲡⲓⲓⲁϩϣ̀ϣⲏⲛ ⲛⲉⲙ ⲛⲓϣⲉⲛⲥⲓϥⲓ:</w:t>
+            </w:r>
+          </w:p>
+          <w:p>
+            <w:pPr>
+              <w:pStyle w:val="CopticVersemulti-line"/>
+            </w:pPr>
+            <w:r>
+              <w:t>ⲉ̀ⲃⲟⲗ ϧⲁ ⲧ̀ϩⲏ ⲙ̀ⲡ̀ϩⲟ ⲙ̀ⲡ̀ⲟⲩⲣⲟ:</w:t>
+            </w:r>
+          </w:p>
+          <w:p>
+            <w:pPr>
               <w:pStyle w:val="CopticHangingVerse"/>
             </w:pPr>
             <w:r>
-              <w:lastRenderedPageBreak/>
-              <w:t>Ⲣⲁϣⲓ ⲛⲓⲧⲱⲟⲩ ⲛⲉⲙ ⲛⲓⲕⲁⲗⲁⲙⲫⲱⲟⲩ:</w:t>
-            </w:r>
-          </w:p>
-          <w:p>
-            <w:pPr>
-              <w:pStyle w:val="CopticHangingVerse"/>
-            </w:pPr>
-            <w:r>
-              <w:t>ⲡⲓⲓⲁϩϣ̀ϣⲏⲛ ⲛⲉⲙ ⲛⲓϣⲉⲛⲥⲓϥⲓ:</w:t>
-            </w:r>
-          </w:p>
-          <w:p>
-            <w:pPr>
-              <w:pStyle w:val="CopticHangingVerse"/>
-            </w:pPr>
-            <w:r>
-              <w:t>ⲉ̀ⲃⲟⲗ ϧⲁ ⲧ̀ϩⲏ ⲙ̀ⲡ̀ϩⲟ ⲙ̀ⲡ̀ⲟⲩⲣⲟ:</w:t>
-            </w:r>
-          </w:p>
-          <w:p>
-            <w:pPr>
-              <w:pStyle w:val="CopticHangingVerse"/>
-            </w:pPr>
-            <w:r>
               <w:t>ⲫⲏⲉⲧⲁϥⲑⲁⲙⲓⲟ ⲛ̀ⲛⲓⲛⲓϥⲓ.</w:t>
             </w:r>
           </w:p>
@@ -1061,7 +1014,7 @@
           </w:tcPr>
           <w:p>
             <w:pPr>
-              <w:pStyle w:val="EngHangEnd"/>
+              <w:pStyle w:val="EngHang"/>
             </w:pPr>
             <w:r>
               <w:t>Rejoice, O maintains and all hills,</w:t>
@@ -1069,7 +1022,7 @@
           </w:p>
           <w:p>
             <w:pPr>
-              <w:pStyle w:val="EngHangEnd"/>
+              <w:pStyle w:val="EngHang"/>
             </w:pPr>
             <w:r>
               <w:t>The thickets and the cedars,</w:t>
@@ -1077,7 +1030,7 @@
           </w:p>
           <w:p>
             <w:pPr>
-              <w:pStyle w:val="EngHangEnd"/>
+              <w:pStyle w:val="EngHang"/>
             </w:pPr>
             <w:r>
               <w:t>Before the face of the King</w:t>
@@ -1110,33 +1063,33 @@
           </w:tcPr>
           <w:p>
             <w:pPr>
+              <w:pStyle w:val="CopticVersemulti-line"/>
+            </w:pPr>
+            <w:r>
+              <w:t>Ⲭⲟⲩⲁⲃ Ⲡⲟ̄ⲥ̄ ⲟⲩⲟϩ ⲭ̀ⲟⲩⲁⲃ:</w:t>
+            </w:r>
+          </w:p>
+          <w:p>
+            <w:pPr>
+              <w:pStyle w:val="CopticVersemulti-line"/>
+            </w:pPr>
+            <w:r>
+              <w:t>ⲭ̀ⲟⲩⲁⲃ Ⲡⲟ̄ⲥ̄ Ⲓⲏ̄ⲥ̄ Ⲡⲭ̄ⲥ̄:</w:t>
+            </w:r>
+          </w:p>
+          <w:p>
+            <w:pPr>
+              <w:pStyle w:val="CopticVersemulti-line"/>
+            </w:pPr>
+            <w:r>
+              <w:t>ⲡⲓⲱⲟⲩ ϥ̀ⲉⲣϣⲁⲩ ⲛⲁϥ ⲛⲉⲙ Ⲡⲉϥⲓⲱⲧ:</w:t>
+            </w:r>
+          </w:p>
+          <w:p>
+            <w:pPr>
               <w:pStyle w:val="CopticHangingVerse"/>
             </w:pPr>
             <w:r>
-              <w:t>Ⲭⲟⲩⲁⲃ Ⲡⲟ̄ⲥ̄ ⲟⲩⲟϩ ⲭ̀ⲟⲩⲁⲃ:</w:t>
-            </w:r>
-          </w:p>
-          <w:p>
-            <w:pPr>
-              <w:pStyle w:val="CopticHangingVerse"/>
-            </w:pPr>
-            <w:r>
-              <w:t>ⲭ̀ⲟⲩⲁⲃ Ⲡⲟ̄ⲥ̄ Ⲓⲏ̄ⲥ̄ Ⲡⲭ̄ⲥ̄:</w:t>
-            </w:r>
-          </w:p>
-          <w:p>
-            <w:pPr>
-              <w:pStyle w:val="CopticHangingVerse"/>
-            </w:pPr>
-            <w:r>
-              <w:t>ⲡⲓⲱⲟⲩ ϥ̀ⲉⲣϣⲁⲩ ⲛⲁϥ ⲛⲉⲙ Ⲡⲉϥⲓⲱⲧ:</w:t>
-            </w:r>
-          </w:p>
-          <w:p>
-            <w:pPr>
-              <w:pStyle w:val="CopticHangingVerse"/>
-            </w:pPr>
-            <w:r>
               <w:t>ⲛⲉⲙ Ⲡⲓⲡ̄ⲛ̄ⲁ̄ ⲙ̀ⲡⲁⲣⲁⲕⲗⲏⲧⲟⲛ.</w:t>
             </w:r>
           </w:p>
@@ -1172,7 +1125,7 @@
           </w:tcPr>
           <w:p>
             <w:pPr>
-              <w:pStyle w:val="EngHangEnd"/>
+              <w:pStyle w:val="EngHang"/>
             </w:pPr>
             <w:r>
               <w:t>Holy is the Lord, and Holy;</w:t>
@@ -1180,7 +1133,7 @@
           </w:p>
           <w:p>
             <w:pPr>
-              <w:pStyle w:val="EngHangEnd"/>
+              <w:pStyle w:val="EngHang"/>
             </w:pPr>
             <w:r>
               <w:t>Holy is the Lord Jesus Christ.</w:t>
@@ -1188,7 +1141,7 @@
           </w:p>
           <w:p>
             <w:pPr>
-              <w:pStyle w:val="EngHangEnd"/>
+              <w:pStyle w:val="EngHang"/>
             </w:pPr>
             <w:r>
               <w:t>Glory is due to Him with His Father,</w:t>
@@ -1221,7 +1174,7 @@
           </w:tcPr>
           <w:p>
             <w:pPr>
-              <w:pStyle w:val="CopticHangingVerse"/>
+              <w:pStyle w:val="CopticVersemulti-line"/>
             </w:pPr>
             <w:r>
               <w:t>Ⲉⲑⲃⲉ ⲫⲁⲓ ⲧⲉⲛⲟⲓ ⲛ̀ⲣⲁⲙⲁⲟ̀:</w:t>
@@ -1229,7 +1182,7 @@
           </w:p>
           <w:p>
             <w:pPr>
-              <w:pStyle w:val="CopticHangingVerse"/>
+              <w:pStyle w:val="CopticVersemulti-line"/>
             </w:pPr>
             <w:r>
               <w:t>Ϧⲉⲛ ⲛⲓⲁⲅⲁⲱⲟⲛ ⲉⲧϫⲏⲕ ⲉ̀ⲃⲟⲗ:</w:t>
@@ -1237,7 +1190,7 @@
           </w:p>
           <w:p>
             <w:pPr>
-              <w:pStyle w:val="CopticHangingVerse"/>
+              <w:pStyle w:val="CopticVersemulti-line"/>
             </w:pPr>
             <w:r>
               <w:lastRenderedPageBreak/>
@@ -1260,7 +1213,11 @@
           <w:p>
             <w:r>
               <w:lastRenderedPageBreak/>
-              <w:t>Wherefore we are rich: in the perfect good things: and in faith, we sing: saying, “Alleluia.”</w:t>
+              <w:t xml:space="preserve">Wherefore we are rich: in the perfect good things: and in faith, </w:t>
+            </w:r>
+            <w:r>
+              <w:lastRenderedPageBreak/>
+              <w:t>we sing: saying, “Alleluia.”</w:t>
             </w:r>
           </w:p>
         </w:tc>
@@ -1270,15 +1227,16 @@
           </w:tcPr>
           <w:p>
             <w:pPr>
-              <w:pStyle w:val="EngHangEnd"/>
-            </w:pPr>
-            <w:r>
+              <w:pStyle w:val="EngHang"/>
+            </w:pPr>
+            <w:r>
+              <w:lastRenderedPageBreak/>
               <w:t>Therefore, we are rich</w:t>
             </w:r>
           </w:p>
           <w:p>
             <w:pPr>
-              <w:pStyle w:val="EngHangEnd"/>
+              <w:pStyle w:val="EngHang"/>
             </w:pPr>
             <w:r>
               <w:t>In all perfect gifts,</w:t>
@@ -1286,7 +1244,7 @@
           </w:p>
           <w:p>
             <w:pPr>
-              <w:pStyle w:val="EngHangEnd"/>
+              <w:pStyle w:val="EngHang"/>
             </w:pPr>
             <w:r>
               <w:lastRenderedPageBreak/>
@@ -1328,6 +1286,7 @@
               <w:pStyle w:val="hymn"/>
             </w:pPr>
             <w:r>
+              <w:lastRenderedPageBreak/>
               <w:t>And in faith let us sing,</w:t>
             </w:r>
           </w:p>
@@ -1348,49 +1307,34 @@
           </w:tcPr>
           <w:p>
             <w:pPr>
+              <w:pStyle w:val="CopticVersemulti-line"/>
+            </w:pPr>
+            <w:r>
+              <w:lastRenderedPageBreak/>
+              <w:t>Ⲁⲗⲗⲏⲗⲟⲩⲓⲁ̀ Ⲁⲗⲗⲏⲗⲟⲩⲓⲁ̀</w:t>
+            </w:r>
+          </w:p>
+          <w:p>
+            <w:pPr>
+              <w:pStyle w:val="CopticVersemulti-line"/>
+            </w:pPr>
+            <w:r>
+              <w:t>Ⲁⲗⲗⲏⲗⲟⲩⲓⲁ̀ Ⲁⲗⲗⲏⲗⲟⲩⲓⲁ̀:</w:t>
+            </w:r>
+          </w:p>
+          <w:p>
+            <w:pPr>
+              <w:pStyle w:val="CopticVersemulti-line"/>
+            </w:pPr>
+            <w:r>
+              <w:t>Ⲓⲏ̄ⲥ̄ Ⲡⲭ̄ⲥ̄ ⲡ̀ϣⲏⲣⲓ ⲙ̀Ⲫϯ:</w:t>
+            </w:r>
+          </w:p>
+          <w:p>
+            <w:pPr>
               <w:pStyle w:val="CopticHangingVerse"/>
             </w:pPr>
             <w:r>
-              <w:lastRenderedPageBreak/>
-              <w:t>Ⲁⲗⲗⲏⲗⲟⲩⲓⲁ̀</w:t>
-            </w:r>
-            <w:r>
-              <w:t xml:space="preserve"> </w:t>
-            </w:r>
-            <w:r>
-              <w:t>Ⲁⲗⲗⲏⲗⲟⲩⲓⲁ̀</w:t>
-            </w:r>
-          </w:p>
-          <w:p>
-            <w:pPr>
-              <w:pStyle w:val="CopticHangingVerse"/>
-            </w:pPr>
-            <w:r>
-              <w:t>Ⲁⲗⲗⲏⲗⲟⲩⲓⲁ̀</w:t>
-            </w:r>
-            <w:r>
-              <w:t xml:space="preserve"> </w:t>
-            </w:r>
-            <w:r>
-              <w:t>Ⲁⲗⲗⲏⲗⲟⲩⲓⲁ̀</w:t>
-            </w:r>
-            <w:r>
-              <w:t>:</w:t>
-            </w:r>
-          </w:p>
-          <w:p>
-            <w:pPr>
-              <w:pStyle w:val="CopticHangingVerse"/>
-            </w:pPr>
-            <w:r>
-              <w:t>Ⲓⲏ̄ⲥ̄ Ⲡⲭ̄ⲥ̄ ⲡ̀ϣⲏⲣⲓ ⲙ̀Ⲫϯ:</w:t>
-            </w:r>
-          </w:p>
-          <w:p>
-            <w:pPr>
-              <w:pStyle w:val="CopticHangingVerse"/>
-            </w:pPr>
-            <w:r>
               <w:t>ⲁϥϭⲓⲱⲙⲥ ϧⲉⲛ Ⲡⲓⲓⲟⲣⲇⲁⲛⲏⲥ.</w:t>
             </w:r>
           </w:p>
@@ -1411,7 +1355,7 @@
           </w:tcPr>
           <w:p>
             <w:pPr>
-              <w:pStyle w:val="hymn"/>
+              <w:pStyle w:val="EngHang"/>
             </w:pPr>
             <w:r>
               <w:t>Alleluia, Alleluia,</w:t>
@@ -1419,7 +1363,7 @@
           </w:p>
           <w:p>
             <w:pPr>
-              <w:pStyle w:val="hymn"/>
+              <w:pStyle w:val="EngHang"/>
             </w:pPr>
             <w:r>
               <w:t>Alleluia, Alleluia:</w:t>
@@ -1427,7 +1371,7 @@
           </w:p>
           <w:p>
             <w:pPr>
-              <w:pStyle w:val="hymn"/>
+              <w:pStyle w:val="EngHang"/>
             </w:pPr>
             <w:r>
               <w:t>Jesus Christ, the Son of God,</w:t>
@@ -1435,17 +1379,14 @@
           </w:p>
           <w:p>
             <w:pPr>
-              <w:pStyle w:val="hymnEnd"/>
+              <w:pStyle w:val="EngHangEnd"/>
             </w:pPr>
             <w:r>
               <w:t xml:space="preserve">Was </w:t>
             </w:r>
             <w:proofErr w:type="spellStart"/>
             <w:r>
-              <w:t>baptis</w:t>
-            </w:r>
-            <w:r>
-              <w:t>ed</w:t>
+              <w:t>baptised</w:t>
             </w:r>
             <w:proofErr w:type="spellEnd"/>
             <w:r>
@@ -1454,7 +1395,7 @@
           </w:p>
           <w:p>
             <w:pPr>
-              <w:pStyle w:val="EngHangEnd"/>
+              <w:pStyle w:val="EngHang"/>
             </w:pPr>
           </w:p>
         </w:tc>
@@ -1508,7 +1449,7 @@
           </w:tcPr>
           <w:p>
             <w:pPr>
-              <w:pStyle w:val="CopticHangingVerse"/>
+              <w:pStyle w:val="CopticVersemulti-line"/>
             </w:pPr>
             <w:r>
               <w:t>Ⲫⲁⲓ ⲉ̀ⲣⲉ ⲡⲓⲱ̀ⲟⲩ ⲉⲣⲡ̀ⲣⲉⲡ̀ⲓ ⲛⲁϥ:</w:t>
@@ -1516,7 +1457,7 @@
           </w:p>
           <w:p>
             <w:pPr>
-              <w:pStyle w:val="CopticHangingVerse"/>
+              <w:pStyle w:val="CopticVersemulti-line"/>
             </w:pPr>
             <w:r>
               <w:t>ⲛⲉⲙ Ⲡⲉϥⲓⲱⲧ ⲛ̀ⲁⲅⲁⲑⲟⲥ:</w:t>
@@ -1524,7 +1465,7 @@
           </w:p>
           <w:p>
             <w:pPr>
-              <w:pStyle w:val="CopticHangingVerse"/>
+              <w:pStyle w:val="CopticVersemulti-line"/>
             </w:pPr>
             <w:r>
               <w:t>ⲛⲉⲙ Ⲡⲓⲡ̄ⲛ̄ⲁ̄ ⲉ̄ⲑ̄ⲩ̄:</w:t>
@@ -1575,6 +1516,43 @@
           </w:tcPr>
           <w:p>
             <w:pPr>
+              <w:pStyle w:val="EngHang"/>
+            </w:pPr>
+            <w:r>
+              <w:t>This is He to Whom the glory is due,</w:t>
+            </w:r>
+          </w:p>
+          <w:p>
+            <w:pPr>
+              <w:pStyle w:val="EngHang"/>
+            </w:pPr>
+            <w:r>
+              <w:t>With His Good Father,</w:t>
+            </w:r>
+          </w:p>
+          <w:p>
+            <w:pPr>
+              <w:pStyle w:val="EngHang"/>
+            </w:pPr>
+            <w:r>
+              <w:t>And the Holy Spirit,</w:t>
+            </w:r>
+          </w:p>
+          <w:p>
+            <w:pPr>
+              <w:pStyle w:val="EngHangEnd"/>
+            </w:pPr>
+            <w:r>
+              <w:t xml:space="preserve">Now and forever. </w:t>
+            </w:r>
+          </w:p>
+        </w:tc>
+        <w:tc>
+          <w:tcPr>
+            <w:tcW w:w="1255" w:type="pct"/>
+          </w:tcPr>
+          <w:p>
+            <w:pPr>
               <w:pStyle w:val="hymn"/>
             </w:pPr>
             <w:r>
@@ -1607,55 +1585,12 @@
           </w:p>
           <w:p>
             <w:pPr>
-              <w:pStyle w:val="EngHangEnd"/>
-            </w:pPr>
-            <w:bookmarkStart w:id="0" w:name="_GoBack"/>
-            <w:bookmarkEnd w:id="0"/>
-          </w:p>
-        </w:tc>
-        <w:tc>
-          <w:tcPr>
-            <w:tcW w:w="1255" w:type="pct"/>
-          </w:tcPr>
-          <w:p>
-            <w:pPr>
               <w:pStyle w:val="hymn"/>
             </w:pPr>
-            <w:r>
-              <w:t>This is He to Whom the glory is due,</w:t>
-            </w:r>
-          </w:p>
-          <w:p>
-            <w:pPr>
-              <w:pStyle w:val="hymn"/>
-            </w:pPr>
-            <w:r>
-              <w:t>With His Good Father,</w:t>
-            </w:r>
-          </w:p>
-          <w:p>
-            <w:pPr>
-              <w:pStyle w:val="hymn"/>
-            </w:pPr>
-            <w:r>
-              <w:t>And the Holy Spirit,</w:t>
-            </w:r>
-          </w:p>
-          <w:p>
-            <w:pPr>
-              <w:pStyle w:val="hymnEnd"/>
-            </w:pPr>
-            <w:r>
-              <w:t>Now and forever.</w:t>
-            </w:r>
-          </w:p>
-          <w:p>
-            <w:pPr>
-              <w:pStyle w:val="hymn"/>
-            </w:pPr>
           </w:p>
         </w:tc>
       </w:tr>
+      <w:bookmarkEnd w:id="0"/>
     </w:tbl>
     <w:p>
       <w:pPr>
@@ -1750,7 +1685,7 @@
     <w:lsdException w:name="heading 7" w:uiPriority="9" w:qFormat="1"/>
     <w:lsdException w:name="heading 8" w:uiPriority="9" w:qFormat="1"/>
     <w:lsdException w:name="heading 9" w:uiPriority="9" w:qFormat="1"/>
-    <w:lsdException w:name="toc 1" w:uiPriority="39"/>
+    <w:lsdException w:name="toc 1" w:uiPriority="39" w:qFormat="1"/>
     <w:lsdException w:name="toc 2" w:uiPriority="39"/>
     <w:lsdException w:name="toc 3" w:uiPriority="39"/>
     <w:lsdException w:name="toc 4" w:uiPriority="39"/>
@@ -1913,6 +1848,55 @@
       <w:szCs w:val="28"/>
     </w:rPr>
   </w:style>
+  <w:style w:type="paragraph" w:styleId="Heading2">
+    <w:name w:val="heading 2"/>
+    <w:basedOn w:val="Normal"/>
+    <w:next w:val="Normal"/>
+    <w:link w:val="Heading2Char"/>
+    <w:uiPriority w:val="9"/>
+    <w:semiHidden/>
+    <w:unhideWhenUsed/>
+    <w:qFormat/>
+    <w:rsid w:val="00E248D8"/>
+    <w:pPr>
+      <w:keepNext/>
+      <w:keepLines/>
+      <w:spacing w:before="200" w:after="0"/>
+      <w:outlineLvl w:val="1"/>
+    </w:pPr>
+    <w:rPr>
+      <w:rFonts w:asciiTheme="majorHAnsi" w:eastAsiaTheme="majorEastAsia" w:hAnsiTheme="majorHAnsi" w:cstheme="majorBidi"/>
+      <w:b/>
+      <w:bCs/>
+      <w:color w:val="4F81BD" w:themeColor="accent1"/>
+      <w:sz w:val="26"/>
+      <w:szCs w:val="26"/>
+    </w:rPr>
+  </w:style>
+  <w:style w:type="paragraph" w:styleId="Heading3">
+    <w:name w:val="heading 3"/>
+    <w:basedOn w:val="Normal"/>
+    <w:next w:val="Normal"/>
+    <w:link w:val="Heading3Char"/>
+    <w:uiPriority w:val="9"/>
+    <w:unhideWhenUsed/>
+    <w:qFormat/>
+    <w:rsid w:val="00E248D8"/>
+    <w:pPr>
+      <w:keepNext/>
+      <w:keepLines/>
+      <w:spacing w:before="240" w:after="240" w:line="276" w:lineRule="auto"/>
+      <w:jc w:val="center"/>
+      <w:outlineLvl w:val="2"/>
+    </w:pPr>
+    <w:rPr>
+      <w:rFonts w:ascii="Garamond" w:eastAsiaTheme="majorEastAsia" w:hAnsi="Garamond" w:cstheme="majorBidi"/>
+      <w:b/>
+      <w:bCs/>
+      <w:sz w:val="28"/>
+      <w:lang w:val="en-CA"/>
+    </w:rPr>
+  </w:style>
   <w:style w:type="character" w:default="1" w:styleId="DefaultParagraphFont">
     <w:name w:val="Default Paragraph Font"/>
     <w:uiPriority w:val="1"/>
@@ -2414,6 +2398,88 @@
       <w:kern w:val="28"/>
       <w:sz w:val="52"/>
       <w:szCs w:val="52"/>
+    </w:rPr>
+  </w:style>
+  <w:style w:type="character" w:customStyle="1" w:styleId="Heading3Char">
+    <w:name w:val="Heading 3 Char"/>
+    <w:basedOn w:val="DefaultParagraphFont"/>
+    <w:link w:val="Heading3"/>
+    <w:uiPriority w:val="9"/>
+    <w:rsid w:val="00E248D8"/>
+    <w:rPr>
+      <w:rFonts w:ascii="Garamond" w:eastAsiaTheme="majorEastAsia" w:hAnsi="Garamond" w:cstheme="majorBidi"/>
+      <w:b/>
+      <w:bCs/>
+      <w:sz w:val="28"/>
+      <w:lang w:val="en-CA"/>
+    </w:rPr>
+  </w:style>
+  <w:style w:type="paragraph" w:customStyle="1" w:styleId="Heading2non-TOC">
+    <w:name w:val="Heading 2 non-TOC"/>
+    <w:basedOn w:val="Heading2"/>
+    <w:link w:val="Heading2non-TOCChar"/>
+    <w:qFormat/>
+    <w:rsid w:val="00E248D8"/>
+    <w:pPr>
+      <w:spacing w:before="0" w:after="360" w:line="276" w:lineRule="auto"/>
+      <w:jc w:val="center"/>
+      <w:outlineLvl w:val="9"/>
+    </w:pPr>
+    <w:rPr>
+      <w:rFonts w:ascii="FreeSerifAvvaShenouda" w:hAnsi="FreeSerifAvvaShenouda" w:cs="FreeSerifAvvaShenouda"/>
+      <w:noProof/>
+      <w:sz w:val="32"/>
+      <w:lang w:val="en-CA"/>
+    </w:rPr>
+  </w:style>
+  <w:style w:type="character" w:customStyle="1" w:styleId="Heading2non-TOCChar">
+    <w:name w:val="Heading 2 non-TOC Char"/>
+    <w:basedOn w:val="Heading2Char"/>
+    <w:link w:val="Heading2non-TOC"/>
+    <w:rsid w:val="00E248D8"/>
+    <w:rPr>
+      <w:rFonts w:ascii="FreeSerifAvvaShenouda" w:eastAsiaTheme="majorEastAsia" w:hAnsi="FreeSerifAvvaShenouda" w:cs="FreeSerifAvvaShenouda"/>
+      <w:b/>
+      <w:bCs/>
+      <w:noProof/>
+      <w:color w:val="4F81BD" w:themeColor="accent1"/>
+      <w:sz w:val="32"/>
+      <w:szCs w:val="26"/>
+      <w:lang w:val="en-CA"/>
+    </w:rPr>
+  </w:style>
+  <w:style w:type="character" w:customStyle="1" w:styleId="Heading2Char">
+    <w:name w:val="Heading 2 Char"/>
+    <w:basedOn w:val="DefaultParagraphFont"/>
+    <w:link w:val="Heading2"/>
+    <w:uiPriority w:val="9"/>
+    <w:semiHidden/>
+    <w:rsid w:val="00E248D8"/>
+    <w:rPr>
+      <w:rFonts w:asciiTheme="majorHAnsi" w:eastAsiaTheme="majorEastAsia" w:hAnsiTheme="majorHAnsi" w:cstheme="majorBidi"/>
+      <w:b/>
+      <w:bCs/>
+      <w:color w:val="4F81BD" w:themeColor="accent1"/>
+      <w:sz w:val="26"/>
+      <w:szCs w:val="26"/>
+    </w:rPr>
+  </w:style>
+  <w:style w:type="paragraph" w:styleId="TOC1">
+    <w:name w:val="toc 1"/>
+    <w:basedOn w:val="Normal"/>
+    <w:next w:val="Normal"/>
+    <w:autoRedefine/>
+    <w:uiPriority w:val="39"/>
+    <w:unhideWhenUsed/>
+    <w:qFormat/>
+    <w:rsid w:val="00E248D8"/>
+    <w:pPr>
+      <w:spacing w:after="100" w:line="276" w:lineRule="auto"/>
+    </w:pPr>
+    <w:rPr>
+      <w:rFonts w:ascii="Garamond" w:hAnsi="Garamond"/>
+      <w:sz w:val="24"/>
+      <w:lang w:val="en-CA"/>
     </w:rPr>
   </w:style>
 </w:styles>
@@ -2893,7 +2959,7 @@
 </file>
 
 <file path=customXml/itemProps1.xml><?xml version="1.0" encoding="utf-8"?>
-<ds:datastoreItem xmlns:ds="http://schemas.openxmlformats.org/officeDocument/2006/customXml" ds:itemID="{28369BCE-7C82-4317-833E-3EAE94E487B9}">
+<ds:datastoreItem xmlns:ds="http://schemas.openxmlformats.org/officeDocument/2006/customXml" ds:itemID="{E148016E-19D1-4EDE-8BAF-850902EB8C6F}">
   <ds:schemaRefs>
     <ds:schemaRef ds:uri="http://schemas.openxmlformats.org/officeDocument/2006/bibliography"/>
   </ds:schemaRefs>

</xml_diff>